<commit_message>
la inn endringer på ADC
</commit_message>
<xml_diff>
--- a/Prosjekt-del-1/Prosjekt del 1 - FK.docx
+++ b/Prosjekt-del-1/Prosjekt del 1 - FK.docx
@@ -2,6 +2,7 @@
 <file path=word/document.xml><?xml version="1.0" encoding="utf-8"?>
 <w:document xmlns:wpc="http://schemas.microsoft.com/office/word/2010/wordprocessingCanvas" xmlns:cx="http://schemas.microsoft.com/office/drawing/2014/chartex" xmlns:cx1="http://schemas.microsoft.com/office/drawing/2015/9/8/chartex" xmlns:cx2="http://schemas.microsoft.com/office/drawing/2015/10/21/chartex" xmlns:cx3="http://schemas.microsoft.com/office/drawing/2016/5/9/chartex" xmlns:cx4="http://schemas.microsoft.com/office/drawing/2016/5/10/chartex" xmlns:cx5="http://schemas.microsoft.com/office/drawing/2016/5/11/chartex" xmlns:cx6="http://schemas.microsoft.com/office/drawing/2016/5/12/chartex" xmlns:cx7="http://schemas.microsoft.com/office/drawing/2016/5/13/chartex" xmlns:cx8="http://schemas.microsoft.com/office/drawing/2016/5/14/chartex" xmlns:mc="http://schemas.openxmlformats.org/markup-compatibility/2006" xmlns:aink="http://schemas.microsoft.com/office/drawing/2016/ink" xmlns:am3d="http://schemas.microsoft.com/office/drawing/2017/model3d" xmlns:o="urn:schemas-microsoft-com:office:office" xmlns:r="http://schemas.openxmlformats.org/officeDocument/2006/relationships" xmlns:m="http://schemas.openxmlformats.org/officeDocument/2006/math" xmlns:v="urn:schemas-microsoft-com:vml" xmlns:wp14="http://schemas.microsoft.com/office/word/2010/wordprocessingDrawing" xmlns:wp="http://schemas.openxmlformats.org/drawingml/2006/wordprocessingDrawing" xmlns:w10="urn:schemas-microsoft-com:office:word" xmlns:w="http://schemas.openxmlformats.org/wordprocessingml/2006/main" xmlns:w14="http://schemas.microsoft.com/office/word/2010/wordml" xmlns:w15="http://schemas.microsoft.com/office/word/2012/wordml" xmlns:w16cid="http://schemas.microsoft.com/office/word/2016/wordml/cid" xmlns:w16se="http://schemas.microsoft.com/office/word/2015/wordml/symex" xmlns:wpg="http://schemas.microsoft.com/office/word/2010/wordprocessingGroup" xmlns:wpi="http://schemas.microsoft.com/office/word/2010/wordprocessingInk" xmlns:wne="http://schemas.microsoft.com/office/word/2006/wordml" xmlns:wps="http://schemas.microsoft.com/office/word/2010/wordprocessingShape" mc:Ignorable="w14 w15 w16se w16cid wp14">
   <w:body>
+    <w:bookmarkStart w:id="0" w:name="_Hlk498501103" w:displacedByCustomXml="next"/>
     <w:sdt>
       <w:sdtPr>
         <w:rPr>
@@ -4085,7 +4086,7 @@
           <w:r>
             <w:fldChar w:fldCharType="separate"/>
           </w:r>
-          <w:hyperlink w:anchor="_Toc498325833" w:history="1">
+          <w:hyperlink w:anchor="_Toc498500295" w:history="1">
             <w:r>
               <w:rPr>
                 <w:rStyle w:val="Hyperkobling"/>
@@ -4112,7 +4113,7 @@
                 <w:noProof/>
                 <w:webHidden/>
               </w:rPr>
-              <w:instrText xml:space="preserve"> PAGEREF _Toc498325833 \h </w:instrText>
+              <w:instrText xml:space="preserve"> PAGEREF _Toc498500295 \h </w:instrText>
             </w:r>
             <w:r>
               <w:rPr>
@@ -4155,7 +4156,7 @@
               <w:lang w:eastAsia="nb-NO"/>
             </w:rPr>
           </w:pPr>
-          <w:hyperlink w:anchor="_Toc498325834" w:history="1">
+          <w:hyperlink w:anchor="_Toc498500296" w:history="1">
             <w:r>
               <w:rPr>
                 <w:rStyle w:val="Hyperkobling"/>
@@ -4182,7 +4183,7 @@
                 <w:noProof/>
                 <w:webHidden/>
               </w:rPr>
-              <w:instrText xml:space="preserve"> PAGEREF _Toc498325834 \h </w:instrText>
+              <w:instrText xml:space="preserve"> PAGEREF _Toc498500296 \h </w:instrText>
             </w:r>
             <w:r>
               <w:rPr>
@@ -4225,7 +4226,7 @@
               <w:lang w:eastAsia="nb-NO"/>
             </w:rPr>
           </w:pPr>
-          <w:hyperlink w:anchor="_Toc498325835" w:history="1">
+          <w:hyperlink w:anchor="_Toc498500297" w:history="1">
             <w:r>
               <w:rPr>
                 <w:rStyle w:val="Hyperkobling"/>
@@ -4252,7 +4253,7 @@
                 <w:noProof/>
                 <w:webHidden/>
               </w:rPr>
-              <w:instrText xml:space="preserve"> PAGEREF _Toc498325835 \h </w:instrText>
+              <w:instrText xml:space="preserve"> PAGEREF _Toc498500297 \h </w:instrText>
             </w:r>
             <w:r>
               <w:rPr>
@@ -4295,7 +4296,7 @@
               <w:lang w:eastAsia="nb-NO"/>
             </w:rPr>
           </w:pPr>
-          <w:hyperlink w:anchor="_Toc498325836" w:history="1">
+          <w:hyperlink w:anchor="_Toc498500298" w:history="1">
             <w:r>
               <w:rPr>
                 <w:rStyle w:val="Hyperkobling"/>
@@ -4322,7 +4323,7 @@
                 <w:noProof/>
                 <w:webHidden/>
               </w:rPr>
-              <w:instrText xml:space="preserve"> PAGEREF _Toc498325836 \h </w:instrText>
+              <w:instrText xml:space="preserve"> PAGEREF _Toc498500298 \h </w:instrText>
             </w:r>
             <w:r>
               <w:rPr>
@@ -4365,7 +4366,7 @@
               <w:lang w:eastAsia="nb-NO"/>
             </w:rPr>
           </w:pPr>
-          <w:hyperlink w:anchor="_Toc498325837" w:history="1">
+          <w:hyperlink w:anchor="_Toc498500299" w:history="1">
             <w:r>
               <w:rPr>
                 <w:rStyle w:val="Hyperkobling"/>
@@ -4392,7 +4393,7 @@
                 <w:noProof/>
                 <w:webHidden/>
               </w:rPr>
-              <w:instrText xml:space="preserve"> PAGEREF _Toc498325837 \h </w:instrText>
+              <w:instrText xml:space="preserve"> PAGEREF _Toc498500299 \h </w:instrText>
             </w:r>
             <w:r>
               <w:rPr>
@@ -4435,7 +4436,7 @@
               <w:lang w:eastAsia="nb-NO"/>
             </w:rPr>
           </w:pPr>
-          <w:hyperlink w:anchor="_Toc498325838" w:history="1">
+          <w:hyperlink w:anchor="_Toc498500300" w:history="1">
             <w:r>
               <w:rPr>
                 <w:rStyle w:val="Hyperkobling"/>
@@ -4462,7 +4463,7 @@
                 <w:noProof/>
                 <w:webHidden/>
               </w:rPr>
-              <w:instrText xml:space="preserve"> PAGEREF _Toc498325838 \h </w:instrText>
+              <w:instrText xml:space="preserve"> PAGEREF _Toc498500300 \h </w:instrText>
             </w:r>
             <w:r>
               <w:rPr>
@@ -4505,7 +4506,7 @@
               <w:lang w:eastAsia="nb-NO"/>
             </w:rPr>
           </w:pPr>
-          <w:hyperlink w:anchor="_Toc498325839" w:history="1">
+          <w:hyperlink w:anchor="_Toc498500301" w:history="1">
             <w:r>
               <w:rPr>
                 <w:rStyle w:val="Hyperkobling"/>
@@ -4532,7 +4533,7 @@
                 <w:noProof/>
                 <w:webHidden/>
               </w:rPr>
-              <w:instrText xml:space="preserve"> PAGEREF _Toc498325839 \h </w:instrText>
+              <w:instrText xml:space="preserve"> PAGEREF _Toc498500301 \h </w:instrText>
             </w:r>
             <w:r>
               <w:rPr>
@@ -4575,7 +4576,7 @@
               <w:lang w:eastAsia="nb-NO"/>
             </w:rPr>
           </w:pPr>
-          <w:hyperlink w:anchor="_Toc498325840" w:history="1">
+          <w:hyperlink w:anchor="_Toc498500302" w:history="1">
             <w:r>
               <w:rPr>
                 <w:rStyle w:val="Hyperkobling"/>
@@ -4602,7 +4603,7 @@
                 <w:noProof/>
                 <w:webHidden/>
               </w:rPr>
-              <w:instrText xml:space="preserve"> PAGEREF _Toc498325840 \h </w:instrText>
+              <w:instrText xml:space="preserve"> PAGEREF _Toc498500302 \h </w:instrText>
             </w:r>
             <w:r>
               <w:rPr>
@@ -4645,7 +4646,7 @@
               <w:lang w:eastAsia="nb-NO"/>
             </w:rPr>
           </w:pPr>
-          <w:hyperlink w:anchor="_Toc498325841" w:history="1">
+          <w:hyperlink w:anchor="_Toc498500303" w:history="1">
             <w:r>
               <w:rPr>
                 <w:rStyle w:val="Hyperkobling"/>
@@ -4672,7 +4673,7 @@
                 <w:noProof/>
                 <w:webHidden/>
               </w:rPr>
-              <w:instrText xml:space="preserve"> PAGEREF _Toc498325841 \h </w:instrText>
+              <w:instrText xml:space="preserve"> PAGEREF _Toc498500303 \h </w:instrText>
             </w:r>
             <w:r>
               <w:rPr>
@@ -4715,7 +4716,7 @@
               <w:lang w:eastAsia="nb-NO"/>
             </w:rPr>
           </w:pPr>
-          <w:hyperlink w:anchor="_Toc498325842" w:history="1">
+          <w:hyperlink w:anchor="_Toc498500304" w:history="1">
             <w:r>
               <w:rPr>
                 <w:rStyle w:val="Hyperkobling"/>
@@ -4742,7 +4743,7 @@
                 <w:noProof/>
                 <w:webHidden/>
               </w:rPr>
-              <w:instrText xml:space="preserve"> PAGEREF _Toc498325842 \h </w:instrText>
+              <w:instrText xml:space="preserve"> PAGEREF _Toc498500304 \h </w:instrText>
             </w:r>
             <w:r>
               <w:rPr>
@@ -4785,7 +4786,7 @@
               <w:lang w:eastAsia="nb-NO"/>
             </w:rPr>
           </w:pPr>
-          <w:hyperlink w:anchor="_Toc498325843" w:history="1">
+          <w:hyperlink w:anchor="_Toc498500305" w:history="1">
             <w:r>
               <w:rPr>
                 <w:rStyle w:val="Hyperkobling"/>
@@ -4812,7 +4813,7 @@
                 <w:noProof/>
                 <w:webHidden/>
               </w:rPr>
-              <w:instrText xml:space="preserve"> PAGEREF _Toc498325843 \h </w:instrText>
+              <w:instrText xml:space="preserve"> PAGEREF _Toc498500305 \h </w:instrText>
             </w:r>
             <w:r>
               <w:rPr>
@@ -4850,10 +4851,12 @@
               <w:tab w:val="right" w:leader="dot" w:pos="9016"/>
             </w:tabs>
             <w:rPr>
+              <w:rFonts w:eastAsiaTheme="minorEastAsia"/>
               <w:noProof/>
+              <w:lang w:eastAsia="nb-NO"/>
             </w:rPr>
           </w:pPr>
-          <w:hyperlink w:anchor="_Toc498325844" w:history="1">
+          <w:hyperlink w:anchor="_Toc498500306" w:history="1">
             <w:r>
               <w:rPr>
                 <w:rStyle w:val="Hyperkobling"/>
@@ -4880,7 +4883,7 @@
                 <w:noProof/>
                 <w:webHidden/>
               </w:rPr>
-              <w:instrText xml:space="preserve"> PAGEREF _Toc498325844 \h </w:instrText>
+              <w:instrText xml:space="preserve"> PAGEREF _Toc498500306 \h </w:instrText>
             </w:r>
             <w:r>
               <w:rPr>
@@ -4923,7 +4926,7 @@
               <w:lang w:eastAsia="nb-NO"/>
             </w:rPr>
           </w:pPr>
-          <w:hyperlink w:anchor="_Toc498325845" w:history="1">
+          <w:hyperlink w:anchor="_Toc498500307" w:history="1">
             <w:r>
               <w:rPr>
                 <w:rStyle w:val="Hyperkobling"/>
@@ -4950,7 +4953,7 @@
                 <w:noProof/>
                 <w:webHidden/>
               </w:rPr>
-              <w:instrText xml:space="preserve"> PAGEREF _Toc498325845 \h </w:instrText>
+              <w:instrText xml:space="preserve"> PAGEREF _Toc498500307 \h </w:instrText>
             </w:r>
             <w:r>
               <w:rPr>
@@ -4993,7 +4996,7 @@
               <w:lang w:eastAsia="nb-NO"/>
             </w:rPr>
           </w:pPr>
-          <w:hyperlink w:anchor="_Toc498325846" w:history="1">
+          <w:hyperlink w:anchor="_Toc498500308" w:history="1">
             <w:r>
               <w:rPr>
                 <w:rStyle w:val="Hyperkobling"/>
@@ -5020,7 +5023,7 @@
                 <w:noProof/>
                 <w:webHidden/>
               </w:rPr>
-              <w:instrText xml:space="preserve"> PAGEREF _Toc498325846 \h </w:instrText>
+              <w:instrText xml:space="preserve"> PAGEREF _Toc498500308 \h </w:instrText>
             </w:r>
             <w:r>
               <w:rPr>
@@ -5063,7 +5066,7 @@
               <w:lang w:eastAsia="nb-NO"/>
             </w:rPr>
           </w:pPr>
-          <w:hyperlink w:anchor="_Toc498325847" w:history="1">
+          <w:hyperlink w:anchor="_Toc498500309" w:history="1">
             <w:r>
               <w:rPr>
                 <w:rStyle w:val="Hyperkobling"/>
@@ -5090,7 +5093,7 @@
                 <w:noProof/>
                 <w:webHidden/>
               </w:rPr>
-              <w:instrText xml:space="preserve"> PAGEREF _Toc498325847 \h </w:instrText>
+              <w:instrText xml:space="preserve"> PAGEREF _Toc498500309 \h </w:instrText>
             </w:r>
             <w:r>
               <w:rPr>
@@ -5133,13 +5136,27 @@
               <w:lang w:eastAsia="nb-NO"/>
             </w:rPr>
           </w:pPr>
-          <w:hyperlink w:anchor="_Toc498325848" w:history="1">
+          <w:hyperlink w:anchor="_Toc498500310" w:history="1">
             <w:r>
               <w:rPr>
                 <w:rStyle w:val="Hyperkobling"/>
                 <w:noProof/>
               </w:rPr>
-              <w:t>PWM oppsett</w:t>
+              <w:t>PWM o</w:t>
+            </w:r>
+            <w:r>
+              <w:rPr>
+                <w:rStyle w:val="Hyperkobling"/>
+                <w:noProof/>
+              </w:rPr>
+              <w:t>p</w:t>
+            </w:r>
+            <w:r>
+              <w:rPr>
+                <w:rStyle w:val="Hyperkobling"/>
+                <w:noProof/>
+              </w:rPr>
+              <w:t>psett</w:t>
             </w:r>
             <w:r>
               <w:rPr>
@@ -5160,7 +5177,7 @@
                 <w:noProof/>
                 <w:webHidden/>
               </w:rPr>
-              <w:instrText xml:space="preserve"> PAGEREF _Toc498325848 \h </w:instrText>
+              <w:instrText xml:space="preserve"> PAGEREF _Toc498500310 \h </w:instrText>
             </w:r>
             <w:r>
               <w:rPr>
@@ -5203,7 +5220,7 @@
               <w:lang w:eastAsia="nb-NO"/>
             </w:rPr>
           </w:pPr>
-          <w:hyperlink w:anchor="_Toc498325849" w:history="1">
+          <w:hyperlink w:anchor="_Toc498500311" w:history="1">
             <w:r>
               <w:rPr>
                 <w:rStyle w:val="Hyperkobling"/>
@@ -5230,7 +5247,7 @@
                 <w:noProof/>
                 <w:webHidden/>
               </w:rPr>
-              <w:instrText xml:space="preserve"> PAGEREF _Toc498325849 \h </w:instrText>
+              <w:instrText xml:space="preserve"> PAGEREF _Toc498500311 \h </w:instrText>
             </w:r>
             <w:r>
               <w:rPr>
@@ -5273,27 +5290,153 @@
               <w:lang w:eastAsia="nb-NO"/>
             </w:rPr>
           </w:pPr>
-          <w:hyperlink w:anchor="_Toc498325850" w:history="1">
+          <w:hyperlink w:anchor="_Toc498500312" w:history="1">
             <w:r>
               <w:rPr>
                 <w:rStyle w:val="Hyperkobling"/>
                 <w:noProof/>
               </w:rPr>
-              <w:t>LED styrt med</w:t>
-            </w:r>
+              <w:t>LED styrt med PWM med konstant dutycycle</w:t>
+            </w:r>
+            <w:r>
+              <w:rPr>
+                <w:noProof/>
+                <w:webHidden/>
+              </w:rPr>
+              <w:tab/>
+            </w:r>
+            <w:r>
+              <w:rPr>
+                <w:noProof/>
+                <w:webHidden/>
+              </w:rPr>
+              <w:fldChar w:fldCharType="begin"/>
+            </w:r>
+            <w:r>
+              <w:rPr>
+                <w:noProof/>
+                <w:webHidden/>
+              </w:rPr>
+              <w:instrText xml:space="preserve"> PAGEREF _Toc498500312 \h </w:instrText>
+            </w:r>
+            <w:r>
+              <w:rPr>
+                <w:noProof/>
+                <w:webHidden/>
+              </w:rPr>
+            </w:r>
+            <w:r>
+              <w:rPr>
+                <w:noProof/>
+                <w:webHidden/>
+              </w:rPr>
+              <w:fldChar w:fldCharType="separate"/>
+            </w:r>
+            <w:r>
+              <w:rPr>
+                <w:noProof/>
+                <w:webHidden/>
+              </w:rPr>
+              <w:t>12</w:t>
+            </w:r>
+            <w:r>
+              <w:rPr>
+                <w:noProof/>
+                <w:webHidden/>
+              </w:rPr>
+              <w:fldChar w:fldCharType="end"/>
+            </w:r>
+          </w:hyperlink>
+        </w:p>
+        <w:p>
+          <w:pPr>
+            <w:pStyle w:val="INNH2"/>
+            <w:tabs>
+              <w:tab w:val="right" w:leader="dot" w:pos="9016"/>
+            </w:tabs>
+            <w:rPr>
+              <w:rFonts w:eastAsiaTheme="minorEastAsia"/>
+              <w:noProof/>
+              <w:lang w:eastAsia="nb-NO"/>
+            </w:rPr>
+          </w:pPr>
+          <w:hyperlink w:anchor="_Toc498500313" w:history="1">
             <w:r>
               <w:rPr>
                 <w:rStyle w:val="Hyperkobling"/>
                 <w:noProof/>
               </w:rPr>
-              <w:t xml:space="preserve"> </w:t>
-            </w:r>
+              <w:t>Jevnt blinkende LED – Softblink</w:t>
+            </w:r>
+            <w:r>
+              <w:rPr>
+                <w:noProof/>
+                <w:webHidden/>
+              </w:rPr>
+              <w:tab/>
+            </w:r>
+            <w:r>
+              <w:rPr>
+                <w:noProof/>
+                <w:webHidden/>
+              </w:rPr>
+              <w:fldChar w:fldCharType="begin"/>
+            </w:r>
+            <w:r>
+              <w:rPr>
+                <w:noProof/>
+                <w:webHidden/>
+              </w:rPr>
+              <w:instrText xml:space="preserve"> PAGEREF _Toc498500313 \h </w:instrText>
+            </w:r>
+            <w:r>
+              <w:rPr>
+                <w:noProof/>
+                <w:webHidden/>
+              </w:rPr>
+            </w:r>
+            <w:r>
+              <w:rPr>
+                <w:noProof/>
+                <w:webHidden/>
+              </w:rPr>
+              <w:fldChar w:fldCharType="separate"/>
+            </w:r>
+            <w:r>
+              <w:rPr>
+                <w:noProof/>
+                <w:webHidden/>
+              </w:rPr>
+              <w:t>13</w:t>
+            </w:r>
+            <w:r>
+              <w:rPr>
+                <w:noProof/>
+                <w:webHidden/>
+              </w:rPr>
+              <w:fldChar w:fldCharType="end"/>
+            </w:r>
+          </w:hyperlink>
+        </w:p>
+        <w:p>
+          <w:pPr>
+            <w:pStyle w:val="INNH3"/>
+            <w:tabs>
+              <w:tab w:val="right" w:leader="dot" w:pos="9016"/>
+            </w:tabs>
+            <w:rPr>
+              <w:rFonts w:eastAsiaTheme="minorEastAsia"/>
+              <w:noProof/>
+              <w:lang w:eastAsia="nb-NO"/>
+            </w:rPr>
+          </w:pPr>
+          <w:hyperlink w:anchor="_Toc498500314" w:history="1">
             <w:r>
               <w:rPr>
                 <w:rStyle w:val="Hyperkobling"/>
                 <w:noProof/>
               </w:rPr>
-              <w:t>PWM med konstant dutycycle</w:t>
+              <w:t>tilpasning av lysnivå for øyet</w:t>
             </w:r>
             <w:r>
               <w:rPr>
@@ -5314,7 +5457,7 @@
                 <w:noProof/>
                 <w:webHidden/>
               </w:rPr>
-              <w:instrText xml:space="preserve"> PAGEREF _Toc498325850 \h </w:instrText>
+              <w:instrText xml:space="preserve"> PAGEREF _Toc498500314 \h </w:instrText>
             </w:r>
             <w:r>
               <w:rPr>
@@ -5334,7 +5477,7 @@
                 <w:noProof/>
                 <w:webHidden/>
               </w:rPr>
-              <w:t>12</w:t>
+              <w:t>13</w:t>
             </w:r>
             <w:r>
               <w:rPr>
@@ -5357,13 +5500,13 @@
               <w:lang w:eastAsia="nb-NO"/>
             </w:rPr>
           </w:pPr>
-          <w:hyperlink w:anchor="_Toc498325851" w:history="1">
+          <w:hyperlink w:anchor="_Toc498500315" w:history="1">
             <w:r>
               <w:rPr>
                 <w:rStyle w:val="Hyperkobling"/>
                 <w:noProof/>
               </w:rPr>
-              <w:t>Konklusjon</w:t>
+              <w:t>Avbrudd  - pin change interrupt</w:t>
             </w:r>
             <w:r>
               <w:rPr>
@@ -5384,7 +5527,7 @@
                 <w:noProof/>
                 <w:webHidden/>
               </w:rPr>
-              <w:instrText xml:space="preserve"> PAGEREF _Toc498325851 \h </w:instrText>
+              <w:instrText xml:space="preserve"> PAGEREF _Toc498500315 \h </w:instrText>
             </w:r>
             <w:r>
               <w:rPr>
@@ -5427,13 +5570,13 @@
               <w:lang w:eastAsia="nb-NO"/>
             </w:rPr>
           </w:pPr>
-          <w:hyperlink w:anchor="_Toc498325852" w:history="1">
+          <w:hyperlink w:anchor="_Toc498500316" w:history="1">
             <w:r>
               <w:rPr>
                 <w:rStyle w:val="Hyperkobling"/>
                 <w:noProof/>
               </w:rPr>
-              <w:t>Kilder</w:t>
+              <w:t>ADC – analog til digital konvertering</w:t>
             </w:r>
             <w:r>
               <w:rPr>
@@ -5454,7 +5597,7 @@
                 <w:noProof/>
                 <w:webHidden/>
               </w:rPr>
-              <w:instrText xml:space="preserve"> PAGEREF _Toc498325852 \h </w:instrText>
+              <w:instrText xml:space="preserve"> PAGEREF _Toc498500316 \h </w:instrText>
             </w:r>
             <w:r>
               <w:rPr>
@@ -5474,7 +5617,154 @@
                 <w:noProof/>
                 <w:webHidden/>
               </w:rPr>
+              <w:t>14</w:t>
+            </w:r>
+            <w:r>
+              <w:rPr>
+                <w:noProof/>
+                <w:webHidden/>
+              </w:rPr>
+              <w:fldChar w:fldCharType="end"/>
+            </w:r>
+          </w:hyperlink>
+        </w:p>
+        <w:p>
+          <w:pPr>
+            <w:pStyle w:val="INNH1"/>
+            <w:tabs>
+              <w:tab w:val="right" w:leader="dot" w:pos="9016"/>
+            </w:tabs>
+            <w:rPr>
+              <w:rFonts w:eastAsiaTheme="minorEastAsia"/>
+              <w:noProof/>
+              <w:lang w:eastAsia="nb-NO"/>
+            </w:rPr>
+          </w:pPr>
+          <w:hyperlink w:anchor="_Toc498500317" w:history="1">
+            <w:r>
+              <w:rPr>
+                <w:rStyle w:val="Hyperkobling"/>
+                <w:noProof/>
+              </w:rPr>
+              <w:t>Konklusjon</w:t>
+            </w:r>
+            <w:r>
+              <w:rPr>
+                <w:noProof/>
+                <w:webHidden/>
+              </w:rPr>
+              <w:tab/>
+            </w:r>
+            <w:r>
+              <w:rPr>
+                <w:noProof/>
+                <w:webHidden/>
+              </w:rPr>
+              <w:fldChar w:fldCharType="begin"/>
+            </w:r>
+            <w:r>
+              <w:rPr>
+                <w:noProof/>
+                <w:webHidden/>
+              </w:rPr>
+              <w:instrText xml:space="preserve"> PAGEREF _Toc498500317 \h </w:instrText>
+            </w:r>
+            <w:r>
+              <w:rPr>
+                <w:noProof/>
+                <w:webHidden/>
+              </w:rPr>
+            </w:r>
+            <w:r>
+              <w:rPr>
+                <w:noProof/>
+                <w:webHidden/>
+              </w:rPr>
+              <w:fldChar w:fldCharType="separate"/>
+            </w:r>
+            <w:r>
+              <w:rPr>
+                <w:noProof/>
+                <w:webHidden/>
+              </w:rPr>
               <w:t>15</w:t>
+            </w:r>
+            <w:r>
+              <w:rPr>
+                <w:noProof/>
+                <w:webHidden/>
+              </w:rPr>
+              <w:fldChar w:fldCharType="end"/>
+            </w:r>
+          </w:hyperlink>
+        </w:p>
+        <w:p>
+          <w:pPr>
+            <w:pStyle w:val="INNH1"/>
+            <w:tabs>
+              <w:tab w:val="right" w:leader="dot" w:pos="9016"/>
+            </w:tabs>
+            <w:rPr>
+              <w:rFonts w:eastAsiaTheme="minorEastAsia"/>
+              <w:noProof/>
+              <w:lang w:eastAsia="nb-NO"/>
+            </w:rPr>
+          </w:pPr>
+          <w:hyperlink w:anchor="_Toc498500318" w:history="1">
+            <w:r>
+              <w:rPr>
+                <w:rStyle w:val="Hyperkobling"/>
+                <w:noProof/>
+              </w:rPr>
+              <w:t>Kilde</w:t>
+            </w:r>
+            <w:r>
+              <w:rPr>
+                <w:rStyle w:val="Hyperkobling"/>
+                <w:noProof/>
+              </w:rPr>
+              <w:t>r</w:t>
+            </w:r>
+            <w:r>
+              <w:rPr>
+                <w:noProof/>
+                <w:webHidden/>
+              </w:rPr>
+              <w:tab/>
+            </w:r>
+            <w:r>
+              <w:rPr>
+                <w:noProof/>
+                <w:webHidden/>
+              </w:rPr>
+              <w:fldChar w:fldCharType="begin"/>
+            </w:r>
+            <w:r>
+              <w:rPr>
+                <w:noProof/>
+                <w:webHidden/>
+              </w:rPr>
+              <w:instrText xml:space="preserve"> PAGEREF _Toc498500318 \h </w:instrText>
+            </w:r>
+            <w:r>
+              <w:rPr>
+                <w:noProof/>
+                <w:webHidden/>
+              </w:rPr>
+            </w:r>
+            <w:r>
+              <w:rPr>
+                <w:noProof/>
+                <w:webHidden/>
+              </w:rPr>
+              <w:fldChar w:fldCharType="separate"/>
+            </w:r>
+            <w:r>
+              <w:rPr>
+                <w:noProof/>
+                <w:webHidden/>
+              </w:rPr>
+              <w:t>16</w:t>
             </w:r>
             <w:r>
               <w:rPr>
@@ -5526,11 +5816,11 @@
       <w:pPr>
         <w:pStyle w:val="Overskrift1"/>
       </w:pPr>
-      <w:bookmarkStart w:id="0" w:name="_Toc498325833"/>
+      <w:bookmarkStart w:id="1" w:name="_Toc498500295"/>
       <w:r>
         <w:t>Introduksjon</w:t>
       </w:r>
-      <w:bookmarkEnd w:id="0"/>
+      <w:bookmarkEnd w:id="1"/>
     </w:p>
     <w:p>
       <w:r>
@@ -5541,12 +5831,12 @@
       <w:pPr>
         <w:pStyle w:val="Overskrift1"/>
       </w:pPr>
-      <w:bookmarkStart w:id="1" w:name="_Toc498325834"/>
+      <w:bookmarkStart w:id="2" w:name="_Toc498500296"/>
       <w:r>
         <w:lastRenderedPageBreak/>
         <w:t>Autodesk Eagle</w:t>
       </w:r>
-      <w:bookmarkEnd w:id="1"/>
+      <w:bookmarkEnd w:id="2"/>
     </w:p>
     <w:p>
       <w:pPr>
@@ -5573,11 +5863,11 @@
       <w:pPr>
         <w:pStyle w:val="Overskrift1"/>
       </w:pPr>
-      <w:bookmarkStart w:id="2" w:name="_Toc498325835"/>
+      <w:bookmarkStart w:id="3" w:name="_Toc498500297"/>
       <w:r>
         <w:t>Spenningsregulator</w:t>
       </w:r>
-      <w:bookmarkEnd w:id="2"/>
+      <w:bookmarkEnd w:id="3"/>
     </w:p>
     <w:p>
       <w:r>
@@ -5800,12 +6090,12 @@
       <w:pPr>
         <w:pStyle w:val="Overskrift2"/>
       </w:pPr>
-      <w:bookmarkStart w:id="3" w:name="_Toc498325836"/>
+      <w:bookmarkStart w:id="4" w:name="_Toc498500298"/>
       <w:r>
         <w:lastRenderedPageBreak/>
         <w:t>Funksjonstest av spenningsregulator</w:t>
       </w:r>
-      <w:bookmarkEnd w:id="3"/>
+      <w:bookmarkEnd w:id="4"/>
     </w:p>
     <w:p>
       <w:r>
@@ -5915,11 +6205,11 @@
       <w:pPr>
         <w:pStyle w:val="Overskrift1"/>
       </w:pPr>
-      <w:bookmarkStart w:id="4" w:name="_Toc498325837"/>
+      <w:bookmarkStart w:id="5" w:name="_Toc498500299"/>
       <w:r>
         <w:t>Atmega168</w:t>
       </w:r>
-      <w:bookmarkEnd w:id="4"/>
+      <w:bookmarkEnd w:id="5"/>
     </w:p>
     <w:p>
       <w:r>
@@ -6104,23 +6394,15 @@
       <w:pPr>
         <w:pStyle w:val="Overskrift2"/>
       </w:pPr>
-      <w:bookmarkStart w:id="5" w:name="_Toc498325838"/>
+      <w:bookmarkStart w:id="6" w:name="_Toc498500300"/>
       <w:r>
         <w:t>Reset-funksjon</w:t>
       </w:r>
-      <w:bookmarkEnd w:id="5"/>
-    </w:p>
-    <w:p>
-      <w:r>
-        <w:t xml:space="preserve">Resetbryteren har som funksjon å initialisere all I/O, og sette program-counteren vår til null. I praksis lar den </w:t>
-      </w:r>
-      <w:proofErr w:type="gramStart"/>
-      <w:r>
-        <w:t>oss ”restarte</w:t>
-      </w:r>
-      <w:proofErr w:type="gramEnd"/>
-      <w:r>
-        <w:t xml:space="preserve">” mikrokontrolleren. </w:t>
+      <w:bookmarkEnd w:id="6"/>
+    </w:p>
+    <w:p>
+      <w:r>
+        <w:t xml:space="preserve">Resetbryteren har som funksjon å initialisere all I/O, og sette program-counteren vår til null. I praksis lar den oss ”restarte” mikrokontrolleren. </w:t>
       </w:r>
     </w:p>
     <w:p>
@@ -6130,15 +6412,7 @@
     </w:p>
     <w:p>
       <w:r>
-        <w:t xml:space="preserve">For å hindre/redusere støy som kan aktivere reset-funksjonen, har mikrokontrolleren en </w:t>
-      </w:r>
-      <w:proofErr w:type="gramStart"/>
-      <w:r>
-        <w:t>intern ”pull</w:t>
-      </w:r>
-      <w:proofErr w:type="gramEnd"/>
-      <w:r>
-        <w:t xml:space="preserve">-up” motstand. Databladet spesifiserer at den interne motstanden kan være utilstrekkelig i miljøer med mye støy, og at det vil resultere i sporadiske aktiveringer av reset-funksjonen.  </w:t>
+        <w:t xml:space="preserve">For å hindre/redusere støy som kan aktivere reset-funksjonen, har mikrokontrolleren en intern ”pull-up” motstand. Databladet spesifiserer at den interne motstanden kan være utilstrekkelig i miljøer med mye støy, og at det vil resultere i sporadiske aktiveringer av reset-funksjonen.  </w:t>
       </w:r>
     </w:p>
     <w:p>
@@ -6224,15 +6498,7 @@
         </w:drawing>
       </w:r>
       <w:r>
-        <w:t xml:space="preserve">For å sikre oss mot uventede resetter, koblet vi opp en </w:t>
-      </w:r>
-      <w:proofErr w:type="gramStart"/>
-      <w:r>
-        <w:t>ekstern ”pull</w:t>
-      </w:r>
-      <w:proofErr w:type="gramEnd"/>
-      <w:r>
-        <w:t>-up” reset. Denne står med konstant 5V inn på PC6, og vil gå lav dersom resetbryteren blir trykket. Ved å koble inn en motstand på 100k</w:t>
+        <w:t>For å sikre oss mot uventede resetter, koblet vi opp en ekstern ”pull-up” reset. Denne står med konstant 5V inn på PC6, og vil gå lav dersom resetbryteren blir trykket. Ved å koble inn en motstand på 100k</w:t>
       </w:r>
       <m:oMath>
         <m:r>
@@ -6356,7 +6622,7 @@
           <w:rFonts w:eastAsiaTheme="minorEastAsia"/>
         </w:rPr>
       </w:pPr>
-      <w:bookmarkStart w:id="6" w:name="_Toc498325839"/>
+      <w:bookmarkStart w:id="7" w:name="_Toc498500301"/>
       <w:r>
         <w:rPr>
           <w:rFonts w:eastAsiaTheme="minorEastAsia"/>
@@ -6364,7 +6630,7 @@
         <w:lastRenderedPageBreak/>
         <w:t>Atmel-ICE</w:t>
       </w:r>
-      <w:bookmarkEnd w:id="6"/>
+      <w:bookmarkEnd w:id="7"/>
     </w:p>
     <w:p>
       <w:r>
@@ -6569,11 +6835,11 @@
       <w:pPr>
         <w:pStyle w:val="Overskrift1"/>
       </w:pPr>
-      <w:bookmarkStart w:id="7" w:name="_Toc498325840"/>
+      <w:bookmarkStart w:id="8" w:name="_Toc498500302"/>
       <w:r>
         <w:t>LED-diode</w:t>
       </w:r>
-      <w:bookmarkEnd w:id="7"/>
+      <w:bookmarkEnd w:id="8"/>
     </w:p>
     <w:p>
       <w:pPr>
@@ -6719,15 +6985,7 @@
     </w:p>
     <w:p>
       <w:r>
-        <w:t xml:space="preserve">Vi koblet LEDen mellom utgangen på spenningsregulatoren og jord. Denne skulle lyse for å indikere at vi </w:t>
-      </w:r>
-      <w:proofErr w:type="gramStart"/>
-      <w:r>
-        <w:t>hadde ”power</w:t>
-      </w:r>
-      <w:proofErr w:type="gramEnd"/>
-      <w:r>
-        <w:t xml:space="preserve"> on”.</w:t>
+        <w:t>Vi koblet LEDen mellom utgangen på spenningsregulatoren og jord. Denne skulle lyse for å indikere at vi hadde ”power on”.</w:t>
       </w:r>
     </w:p>
     <w:p/>
@@ -6816,12 +7074,12 @@
       <w:pPr>
         <w:pStyle w:val="Overskrift1"/>
       </w:pPr>
-      <w:bookmarkStart w:id="8" w:name="_Toc498325841"/>
+      <w:bookmarkStart w:id="9" w:name="_Toc498500303"/>
       <w:r>
         <w:lastRenderedPageBreak/>
         <w:t>Styre LED ved bruk av Atmega168</w:t>
       </w:r>
-      <w:bookmarkEnd w:id="8"/>
+      <w:bookmarkEnd w:id="9"/>
     </w:p>
     <w:p>
       <w:r>
@@ -6832,11 +7090,11 @@
       <w:pPr>
         <w:pStyle w:val="Overskrift2"/>
       </w:pPr>
-      <w:bookmarkStart w:id="9" w:name="_Toc498325842"/>
+      <w:bookmarkStart w:id="10" w:name="_Toc498500304"/>
       <w:r>
         <w:t>Oppkobling</w:t>
       </w:r>
-      <w:bookmarkEnd w:id="9"/>
+      <w:bookmarkEnd w:id="10"/>
     </w:p>
     <w:p>
       <w:r>
@@ -6860,21 +7118,7 @@
         <w:rPr>
           <w:rFonts w:eastAsiaTheme="minorEastAsia"/>
         </w:rPr>
-        <w:t xml:space="preserve"> og videre til jord. Ved å koble den til jord, vil mikrokontrolleren source strøm. Altså vil LED-en kun lyse når mikrokontrolleren gir ut 5V fra PD0, slik at vi får en fullstendig krets til jord. Grunnen til at vi valgte </w:t>
-      </w:r>
-      <w:proofErr w:type="gramStart"/>
-      <w:r>
-        <w:rPr>
-          <w:rFonts w:eastAsiaTheme="minorEastAsia"/>
-        </w:rPr>
-        <w:t>å ”source</w:t>
-      </w:r>
-      <w:proofErr w:type="gramEnd"/>
-      <w:r>
-        <w:rPr>
-          <w:rFonts w:eastAsiaTheme="minorEastAsia"/>
-        </w:rPr>
-        <w:t>” fremfor å ”sinke”, er at kretsen vi har koblet på utgangen er såpass liten og trekker såpass lite strøm, at mikrokontrolleren fint klarer å levere tilstrekkelig med strøm.</w:t>
+        <w:t xml:space="preserve"> og videre til jord. Ved å koble den til jord, vil mikrokontrolleren source strøm. Altså vil LED-en kun lyse når mikrokontrolleren gir ut 5V fra PD0, slik at vi får en fullstendig krets til jord. Grunnen til at vi valgte å ”source” fremfor å ”sinke”, er at kretsen vi har koblet på utgangen er såpass liten og trekker såpass lite strøm, at mikrokontrolleren fint klarer å levere tilstrekkelig med strøm.</w:t>
       </w:r>
       <w:r>
         <w:rPr>
@@ -6969,14 +7213,14 @@
       <w:pPr>
         <w:pStyle w:val="Overskrift2"/>
       </w:pPr>
-      <w:bookmarkStart w:id="10" w:name="_Toc498325843"/>
+      <w:bookmarkStart w:id="11" w:name="_Toc498500305"/>
       <w:r>
         <w:t>AtmelS</w:t>
       </w:r>
       <w:r>
         <w:t>tudio</w:t>
       </w:r>
-      <w:bookmarkEnd w:id="10"/>
+      <w:bookmarkEnd w:id="11"/>
     </w:p>
     <w:p>
       <w:r>
@@ -6991,15 +7235,7 @@
     </w:p>
     <w:p>
       <w:r>
-        <w:t xml:space="preserve">Vi startet AtmelStudio for første gang, og gjorde oss kjent med programmet. Vi gikk inn </w:t>
-      </w:r>
-      <w:proofErr w:type="gramStart"/>
-      <w:r>
-        <w:t>på ”Device</w:t>
-      </w:r>
-      <w:proofErr w:type="gramEnd"/>
-      <w:r>
-        <w:t xml:space="preserve"> Programming” og leste av target volt til å være 5V. Vi fant signature bytes til Atmega168 i databladet til å være 0x1E9406, og dette stemte overens med </w:t>
+        <w:t xml:space="preserve">Vi startet AtmelStudio for første gang, og gjorde oss kjent med programmet. Vi gikk inn på ”Device Programming” og leste av target volt til å være 5V. Vi fant signature bytes til Atmega168 i databladet til å være 0x1E9406, og dette stemte overens med </w:t>
       </w:r>
       <w:r>
         <w:rPr>
@@ -7092,12 +7328,12 @@
       <w:pPr>
         <w:pStyle w:val="Overskrift3"/>
       </w:pPr>
-      <w:bookmarkStart w:id="11" w:name="_Toc498325844"/>
+      <w:bookmarkStart w:id="12" w:name="_Toc498500306"/>
       <w:r>
         <w:lastRenderedPageBreak/>
         <w:t>Fuses</w:t>
       </w:r>
-      <w:bookmarkEnd w:id="11"/>
+      <w:bookmarkEnd w:id="12"/>
     </w:p>
     <w:p>
       <w:pPr>
@@ -7140,21 +7376,7 @@
         <w:rPr>
           <w:color w:val="000000" w:themeColor="text1"/>
         </w:rPr>
-        <w:t xml:space="preserve">Clock selection: Her måtte vi velge riktig ut i fra den interne klokken vi har i kontrolleren vår. Den stod default </w:t>
-      </w:r>
-      <w:proofErr w:type="gramStart"/>
-      <w:r>
-        <w:rPr>
-          <w:color w:val="000000" w:themeColor="text1"/>
-        </w:rPr>
-        <w:t>på ”Internal</w:t>
-      </w:r>
-      <w:proofErr w:type="gramEnd"/>
-      <w:r>
-        <w:rPr>
-          <w:color w:val="000000" w:themeColor="text1"/>
-        </w:rPr>
-        <w:t xml:space="preserve"> 8Mhz, 14ck + 65ms”, som også var riktig.</w:t>
+        <w:t>Clock selection: Her måtte vi velge riktig ut i fra den interne klokken vi har i kontrolleren vår. Den stod default på ”Internal 8Mhz, 14ck + 65ms”, som også var riktig.</w:t>
       </w:r>
     </w:p>
     <w:p>
@@ -7172,21 +7394,7 @@
         <w:rPr>
           <w:color w:val="000000" w:themeColor="text1"/>
         </w:rPr>
-        <w:t xml:space="preserve">Clock divider: Denne funksjonen </w:t>
-      </w:r>
-      <w:proofErr w:type="gramStart"/>
-      <w:r>
-        <w:rPr>
-          <w:color w:val="000000" w:themeColor="text1"/>
-        </w:rPr>
-        <w:t>er ”default</w:t>
-      </w:r>
-      <w:proofErr w:type="gramEnd"/>
-      <w:r>
-        <w:rPr>
-          <w:color w:val="000000" w:themeColor="text1"/>
-        </w:rPr>
-        <w:t xml:space="preserve"> on” og deler klokkehastigheten vår på 8. Det vil si at vi i praksis får en klokkehastighet på 1 MHz, noe vi måtte ta hensyn til når vi skulle definere klokkesyklusen vår i programmet senere.</w:t>
+        <w:t>Clock divider: Denne funksjonen er ”default on” og deler klokkehastigheten vår på 8. Det vil si at vi i praksis får en klokkehastighet på 1 MHz, noe vi måtte ta hensyn til når vi skulle definere klokkesyklusen vår i programmet senere.</w:t>
       </w:r>
     </w:p>
     <w:p>
@@ -7254,12 +7462,12 @@
       <w:pPr>
         <w:pStyle w:val="Overskrift2"/>
       </w:pPr>
-      <w:bookmarkStart w:id="12" w:name="_Toc498325845"/>
+      <w:bookmarkStart w:id="13" w:name="_Toc498500307"/>
       <w:r>
         <w:lastRenderedPageBreak/>
         <w:t>Programmering i AtmelStudio</w:t>
       </w:r>
-      <w:bookmarkEnd w:id="12"/>
+      <w:bookmarkEnd w:id="13"/>
     </w:p>
     <w:p>
       <w:pPr>
@@ -7271,21 +7479,7 @@
         <w:rPr>
           <w:color w:val="000000" w:themeColor="text1"/>
         </w:rPr>
-        <w:t xml:space="preserve">Før main-programmet definerte vi klokkesyklusen vår til å være 1 MHz, slik den ble satt </w:t>
-      </w:r>
-      <w:proofErr w:type="gramStart"/>
-      <w:r>
-        <w:rPr>
-          <w:color w:val="000000" w:themeColor="text1"/>
-        </w:rPr>
-        <w:t>i ”fuses</w:t>
-      </w:r>
-      <w:proofErr w:type="gramEnd"/>
-      <w:r>
-        <w:rPr>
-          <w:color w:val="000000" w:themeColor="text1"/>
-        </w:rPr>
-        <w:t xml:space="preserve">”. Vi inkluderte også en headerfil for I/O, samt en headerfil for delay-funksjoner. </w:t>
+        <w:t xml:space="preserve">Før main-programmet definerte vi klokkesyklusen vår til å være 1 MHz, slik den ble satt i ”fuses”. Vi inkluderte også en headerfil for I/O, samt en headerfil for delay-funksjoner. </w:t>
       </w:r>
     </w:p>
     <w:p>
@@ -7399,16 +7593,22 @@
       <w:pPr>
         <w:pStyle w:val="Overskrift1"/>
       </w:pPr>
-      <w:bookmarkStart w:id="13" w:name="_Toc498325846"/>
+      <w:bookmarkStart w:id="14" w:name="_Toc498500308"/>
       <w:r>
         <w:lastRenderedPageBreak/>
         <w:t>Overgang til Arduino</w:t>
       </w:r>
-      <w:bookmarkEnd w:id="13"/>
-    </w:p>
-    <w:p>
-      <w:r>
-        <w:t>På grunn av begrenset tilgang på Atmel-ICE, valgte vi å gå over til å bruke en Arduino Nano for å uploade programmet fra AtmelStudio over til Atmega168. Vi bestemte oss også for å bruke Arduinoen som en spenningskilde for Atmega168 kretsen. Med Arduinoen som spenningskilde var vfri fra lab strømforsyningen, noe som gjorde det mulig å jobbe med prosjektet hjemme. Arduino Nanoen tilførte en jevn spenning på 5V. Dette gjorde at spenningsregulatoren vi tidligere hadde konstruert ikke lenger var nødvendig.</w:t>
+      <w:bookmarkEnd w:id="14"/>
+    </w:p>
+    <w:p>
+      <w:r>
+        <w:t>På grunn av begrenset tilgang på Atmel-ICE, valgte vi å gå over til å bruke en Arduino Nano for å uploade programmet fra AtmelStudio over til Atmega168. Vi bestemte oss også for å bruke Arduinoen som en spenningskilde for Atmega168 kretsen. Med Arduinoen som spenningskilde var v</w:t>
+      </w:r>
+      <w:r>
+        <w:t xml:space="preserve">i </w:t>
+      </w:r>
+      <w:r>
+        <w:t>fri fra lab strømforsyningen, noe som gjorde det mulig å jobbe med prosjektet hjemme. Arduino Nanoen tilførte en jevn spenning på 5V. Dette gjorde at spenningsregulatoren vi tidligere hadde konstruert ikke lenger var nødvendig.</w:t>
       </w:r>
     </w:p>
     <w:p>
@@ -7418,28 +7618,14 @@
         </w:rPr>
         <w:t xml:space="preserve">Vi benyttet et eksempelprogram fra Arduino som gjør den om til en AVRISP. </w:t>
       </w:r>
-      <w:bookmarkStart w:id="14" w:name="_Hlk497215064"/>
+      <w:bookmarkStart w:id="15" w:name="_Hlk497215064"/>
       <w:r>
         <w:rPr>
           <w:color w:val="000000" w:themeColor="text1"/>
         </w:rPr>
-        <w:t xml:space="preserve">Videre opprettet vi et nytt verktøy i AtmelStudio som vi kalte </w:t>
-      </w:r>
-      <w:proofErr w:type="gramStart"/>
-      <w:r>
-        <w:rPr>
-          <w:color w:val="000000" w:themeColor="text1"/>
-        </w:rPr>
-        <w:t>for ”Upload</w:t>
-      </w:r>
-      <w:proofErr w:type="gramEnd"/>
-      <w:r>
-        <w:rPr>
-          <w:color w:val="000000" w:themeColor="text1"/>
-        </w:rPr>
-        <w:t>”. Dette verktøyet ble brukt for å laste opp programmet til mikrokontrolleren vår, og konfigurerer fuses.</w:t>
-      </w:r>
-      <w:bookmarkEnd w:id="14"/>
+        <w:t>Videre opprettet vi et nytt verktøy i AtmelStudio som vi kalte for ”Upload”. Dette verktøyet ble brukt for å laste opp programmet til mikrokontrolleren vår, og konfigurerer fuses.</w:t>
+      </w:r>
+      <w:bookmarkEnd w:id="15"/>
       <w:r>
         <w:rPr>
           <w:noProof/>
@@ -7735,7 +7921,7 @@
       <w:pPr>
         <w:pStyle w:val="Overskrift1"/>
       </w:pPr>
-      <w:bookmarkStart w:id="15" w:name="_Toc498325847"/>
+      <w:bookmarkStart w:id="16" w:name="_Toc498500309"/>
       <w:r>
         <w:lastRenderedPageBreak/>
         <w:t xml:space="preserve">PWM – </w:t>
@@ -7743,7 +7929,7 @@
       <w:r>
         <w:t>Pulsbredde modulasjon</w:t>
       </w:r>
-      <w:bookmarkEnd w:id="15"/>
+      <w:bookmarkEnd w:id="16"/>
     </w:p>
     <w:p>
       <w:r>
@@ -7757,18 +7943,21 @@
       <w:pPr>
         <w:pStyle w:val="Overskrift2"/>
       </w:pPr>
-      <w:bookmarkStart w:id="16" w:name="_Toc498325848"/>
+      <w:bookmarkStart w:id="17" w:name="_Toc498500310"/>
       <w:r>
         <w:t>PWM oppsett</w:t>
       </w:r>
-      <w:bookmarkEnd w:id="16"/>
+      <w:bookmarkEnd w:id="17"/>
     </w:p>
     <w:p>
       <w:r>
         <w:t>Når man skal bruke PWM, må man velge</w:t>
       </w:r>
       <w:r>
-        <w:t xml:space="preserve"> type PWM, oppløsning og skaleringsfaktorer for klokkehastighet. Disse valgene gjør man ved å sette registre som man kan finne i databladet til mikrokontrolleren.</w:t>
+        <w:t xml:space="preserve"> type PWM, oppløsning,</w:t>
+      </w:r>
+      <w:r>
+        <w:t xml:space="preserve"> skaleringsfaktorer for klokkehastighet. Disse valgene gjør man ved å sette registre som man kan finne i databladet til mikrokontrolleren.</w:t>
       </w:r>
     </w:p>
     <w:p>
@@ -7795,15 +7984,7 @@
         <w:t>TCCRxA:</w:t>
       </w:r>
       <w:r>
-        <w:t xml:space="preserve"> (for å skrive 1 til register: </w:t>
-      </w:r>
-      <w:proofErr w:type="gramStart"/>
-      <w:r>
-        <w:t>TCCxA  =</w:t>
-      </w:r>
-      <w:proofErr w:type="gramEnd"/>
-      <w:r>
-        <w:t xml:space="preserve"> 1 &lt;&lt; COMxA1)</w:t>
+        <w:t xml:space="preserve"> (for å skrive 1 til register: TCCxA  = 1 &lt;&lt; COMxA1)</w:t>
       </w:r>
     </w:p>
     <w:p>
@@ -7858,15 +8039,7 @@
         <w:t>TCCRxB:</w:t>
       </w:r>
       <w:r>
-        <w:t xml:space="preserve"> (for å skrive 1 til register: </w:t>
-      </w:r>
-      <w:proofErr w:type="gramStart"/>
-      <w:r>
-        <w:t>TCCxB  =</w:t>
-      </w:r>
-      <w:proofErr w:type="gramEnd"/>
-      <w:r>
-        <w:t xml:space="preserve"> 1 &lt;&lt; CSx0)</w:t>
+        <w:t xml:space="preserve"> (for å skrive 1 til register: TCCxB  = 1 &lt;&lt; CSx0)</w:t>
       </w:r>
     </w:p>
     <w:p>
@@ -7903,15 +8076,7 @@
         <w:t>TIMSKx:</w:t>
       </w:r>
       <w:r>
-        <w:t xml:space="preserve"> (for å skrive 1 til register: </w:t>
-      </w:r>
-      <w:proofErr w:type="gramStart"/>
-      <w:r>
-        <w:t>TIMSKx  =</w:t>
-      </w:r>
-      <w:proofErr w:type="gramEnd"/>
-      <w:r>
-        <w:t xml:space="preserve"> 1 &lt;&lt; TOIE)</w:t>
+        <w:t xml:space="preserve"> (for å skrive 1 til register: TIMSKx  = 1 &lt;&lt; TOIE)</w:t>
       </w:r>
     </w:p>
     <w:p>
@@ -7958,23 +8123,7 @@
           <w:sz w:val="22"/>
           <w:szCs w:val="22"/>
         </w:rPr>
-        <w:t xml:space="preserve">Man må også kjøre funksjonen </w:t>
-      </w:r>
-      <w:proofErr w:type="gramStart"/>
-      <w:r>
-        <w:rPr>
-          <w:sz w:val="22"/>
-          <w:szCs w:val="22"/>
-        </w:rPr>
-        <w:t>sei(</w:t>
-      </w:r>
-      <w:proofErr w:type="gramEnd"/>
-      <w:r>
-        <w:rPr>
-          <w:sz w:val="22"/>
-          <w:szCs w:val="22"/>
-        </w:rPr>
-        <w:t>); slik at global interrupt er aktivert.</w:t>
+        <w:t>Man må også kjøre funksjonen sei(); slik at global interrupt er aktivert.</w:t>
       </w:r>
     </w:p>
     <w:p>
@@ -7998,13 +8147,8 @@
         <w:t>OCRxA</w:t>
       </w:r>
       <w:r>
-        <w:t>-verdi må også settes. Dette gjøres ved å sette OCRxA=(dutycycle/</w:t>
-      </w:r>
-      <w:proofErr w:type="gramStart"/>
-      <w:r>
-        <w:t>100)*</w:t>
-      </w:r>
-      <w:proofErr w:type="gramEnd"/>
+        <w:t>-verdi må også settes. Dette gjøres ved å sette OCRxA=(dutycycle/100)*</w:t>
+      </w:r>
       <w:r>
         <w:t>2</w:t>
       </w:r>
@@ -8033,7 +8177,7 @@
       <w:pPr>
         <w:pStyle w:val="Overskrift2"/>
       </w:pPr>
-      <w:bookmarkStart w:id="17" w:name="_Toc498325849"/>
+      <w:bookmarkStart w:id="18" w:name="_Toc498500311"/>
       <w:r>
         <w:t xml:space="preserve">PWM </w:t>
       </w:r>
@@ -8043,7 +8187,7 @@
       <w:r>
         <w:t>frekvens</w:t>
       </w:r>
-      <w:bookmarkEnd w:id="17"/>
+      <w:bookmarkEnd w:id="18"/>
     </w:p>
     <w:p>
       <w:r>
@@ -8096,11 +8240,11 @@
       <w:pPr>
         <w:pStyle w:val="Overskrift2"/>
       </w:pPr>
-      <w:bookmarkStart w:id="18" w:name="_Toc498325850"/>
+      <w:bookmarkStart w:id="19" w:name="_Toc498500312"/>
       <w:r>
         <w:t>LED styrt med PWM med konstant dutycycle</w:t>
       </w:r>
-      <w:bookmarkEnd w:id="18"/>
+      <w:bookmarkEnd w:id="19"/>
     </w:p>
     <w:p>
       <w:pPr>
@@ -8568,9 +8712,11 @@
       <w:pPr>
         <w:pStyle w:val="Overskrift2"/>
       </w:pPr>
+      <w:bookmarkStart w:id="20" w:name="_Toc498500313"/>
       <w:r>
         <w:t>Jevnt blinkende LED – Softblink</w:t>
       </w:r>
+      <w:bookmarkEnd w:id="20"/>
     </w:p>
     <w:p>
       <w:r>
@@ -8752,12 +8898,14 @@
       <w:pPr>
         <w:pStyle w:val="Overskrift3"/>
       </w:pPr>
+      <w:bookmarkStart w:id="21" w:name="_Toc498500314"/>
       <w:r>
         <w:t>tilpasning</w:t>
       </w:r>
       <w:r>
         <w:t xml:space="preserve"> av lysnivå for øyet</w:t>
       </w:r>
+      <w:bookmarkEnd w:id="21"/>
     </w:p>
     <w:p>
       <w:r>
@@ -8862,15 +9010,12 @@
       <w:pPr>
         <w:pStyle w:val="Overskrift1"/>
       </w:pPr>
-      <w:proofErr w:type="gramStart"/>
+      <w:bookmarkStart w:id="22" w:name="_Toc498500315"/>
       <w:r>
         <w:lastRenderedPageBreak/>
-        <w:t>Avbrudd  -</w:t>
-      </w:r>
-      <w:proofErr w:type="gramEnd"/>
-      <w:r>
-        <w:t xml:space="preserve"> pin change interrupt</w:t>
-      </w:r>
+        <w:t>Avbrudd  - pin change interrupt</w:t>
+      </w:r>
+      <w:bookmarkEnd w:id="22"/>
     </w:p>
     <w:p>
       <w:r>
@@ -8880,7 +9025,19 @@
         <w:t>brudd/</w:t>
       </w:r>
       <w:r>
-        <w:t>interrupts. Det de har til felles er at de detekterer spesielle hendelser og setter flagg og kjører funksjoner ut i fra hvilken hendelse som inteffer.</w:t>
+        <w:t>interrupts. Det de har til felles er at de detekterer spesielle hendelser og setter flagg og kjører funksjoner ut i fra hvilken hendelse som in</w:t>
+      </w:r>
+      <w:r>
+        <w:t>n</w:t>
+      </w:r>
+      <w:r>
+        <w:t>t</w:t>
+      </w:r>
+      <w:r>
+        <w:t>r</w:t>
+      </w:r>
+      <w:r>
+        <w:t>effer.</w:t>
       </w:r>
     </w:p>
     <w:p>
@@ -8890,8 +9047,6 @@
       <w:r>
         <w:t xml:space="preserve">avbrudd forårsaket av tilstandsendring på en inngangspinne på mikrokontrolleren. </w:t>
       </w:r>
-      <w:bookmarkStart w:id="19" w:name="_GoBack"/>
-      <w:bookmarkEnd w:id="19"/>
     </w:p>
     <w:p>
       <w:r>
@@ -8917,19 +9072,47 @@
       <w:pPr>
         <w:pStyle w:val="Overskrift1"/>
       </w:pPr>
+      <w:bookmarkStart w:id="23" w:name="_Toc498500316"/>
       <w:r>
         <w:t>ADC – analog til digital konvertering</w:t>
       </w:r>
+      <w:bookmarkEnd w:id="23"/>
     </w:p>
     <w:p>
       <w:r>
         <w:t>Hva er ADC</w:t>
       </w:r>
+      <w:r>
+        <w:t>. Hva kan den brukes til.</w:t>
+      </w:r>
+    </w:p>
+    <w:p>
+      <w:r>
+        <w:t>Oppkobling av potensiomete. Hvordan begrenser et potensiometer spenning inn.</w:t>
+      </w:r>
+    </w:p>
+    <w:p>
+      <w:r>
+        <w:t>Oppkobling av ADC. AVCC og AREF hva er funksjonen til AREF.</w:t>
+      </w:r>
+    </w:p>
+    <w:p>
+      <w:r>
+        <w:t>Sett inn koblingsskjema fra eagle.</w:t>
+      </w:r>
     </w:p>
     <w:p>
       <w:r>
         <w:t>Hvordan sette opp ADC</w:t>
       </w:r>
+      <w:r>
+        <w:t xml:space="preserve"> – registere, prescaler</w:t>
+      </w:r>
+      <w:r>
+        <w:t>.</w:t>
+      </w:r>
+      <w:bookmarkStart w:id="24" w:name="_GoBack"/>
+      <w:bookmarkEnd w:id="24"/>
     </w:p>
     <w:p>
       <w:r>
@@ -8938,13 +9121,6 @@
       <w:r>
         <w:t>, hvilken referanse spenning hva gjør kondensatorne</w:t>
       </w:r>
-    </w:p>
-    <w:p>
-      <w:r>
-        <w:t>Hva gjør prescaler</w:t>
-      </w:r>
-    </w:p>
-    <w:p>
       <w:r>
         <w:br w:type="page"/>
       </w:r>
@@ -8953,12 +9129,12 @@
       <w:pPr>
         <w:pStyle w:val="Overskrift1"/>
       </w:pPr>
-      <w:bookmarkStart w:id="20" w:name="_Toc498325851"/>
+      <w:bookmarkStart w:id="25" w:name="_Toc498500317"/>
       <w:r>
         <w:lastRenderedPageBreak/>
         <w:t>Konklusjon</w:t>
       </w:r>
-      <w:bookmarkEnd w:id="20"/>
+      <w:bookmarkEnd w:id="25"/>
     </w:p>
     <w:p>
       <w:r>
@@ -8969,12 +9145,12 @@
       <w:pPr>
         <w:pStyle w:val="Overskrift1"/>
       </w:pPr>
-      <w:bookmarkStart w:id="21" w:name="_Toc498325852"/>
+      <w:bookmarkStart w:id="26" w:name="_Toc498500318"/>
       <w:r>
         <w:lastRenderedPageBreak/>
         <w:t>Kilder</w:t>
       </w:r>
-      <w:bookmarkEnd w:id="21"/>
+      <w:bookmarkEnd w:id="26"/>
     </w:p>
     <w:p>
       <w:r>
@@ -9090,6 +9266,7 @@
         </w:rPr>
         <w:t>http://www.engbedded.com/fusecalc/</w:t>
       </w:r>
+      <w:bookmarkEnd w:id="0"/>
     </w:p>
     <w:sectPr>
       <w:headerReference w:type="default" r:id="rId29"/>
@@ -9159,7 +9336,7 @@
           <w:rPr>
             <w:noProof/>
           </w:rPr>
-          <w:t>16</w:t>
+          <w:t>14</w:t>
         </w:r>
         <w:r>
           <w:fldChar w:fldCharType="end"/>
@@ -11692,7 +11869,7 @@
 </file>
 
 <file path=customXml/itemProps2.xml><?xml version="1.0" encoding="utf-8"?>
-<ds:datastoreItem xmlns:ds="http://schemas.openxmlformats.org/officeDocument/2006/customXml" ds:itemID="{FB2FFD0C-2DE9-4BC5-92C3-BEC516EB8938}">
+<ds:datastoreItem xmlns:ds="http://schemas.openxmlformats.org/officeDocument/2006/customXml" ds:itemID="{30DDCB56-1C53-4ECE-8013-B49E8BDD5C00}">
   <ds:schemaRefs>
     <ds:schemaRef ds:uri="http://schemas.openxmlformats.org/officeDocument/2006/bibliography"/>
   </ds:schemaRefs>

</xml_diff>